<commit_message>
Added ProductConfigurator Admin View
</commit_message>
<xml_diff>
--- a/downloads/docs/Installatie log KozijnenKopen.docx
+++ b/downloads/docs/Installatie log KozijnenKopen.docx
@@ -654,13 +654,78 @@
       <w:pPr>
         <w:pStyle w:val="Heading1"/>
       </w:pPr>
+      <w:r>
+        <w:t>Klant instellingen</w:t>
+      </w:r>
+    </w:p>
+    <w:p>
+      <w:pPr>
+        <w:pStyle w:val="ListParagraph"/>
+        <w:numPr>
+          <w:ilvl w:val="0"/>
+          <w:numId w:val="1"/>
+        </w:numPr>
+      </w:pPr>
+      <w:proofErr w:type="spellStart"/>
+      <w:r>
+        <w:t>Done</w:t>
+      </w:r>
+      <w:proofErr w:type="spellEnd"/>
+    </w:p>
+    <w:p>
+      <w:pPr>
+        <w:pStyle w:val="Heading1"/>
+      </w:pPr>
+      <w:r>
+        <w:t>Order instellingen</w:t>
+      </w:r>
+    </w:p>
+    <w:p>
+      <w:pPr>
+        <w:pStyle w:val="ListParagraph"/>
+        <w:numPr>
+          <w:ilvl w:val="0"/>
+          <w:numId w:val="1"/>
+        </w:numPr>
+      </w:pPr>
+      <w:r>
+        <w:t xml:space="preserve">Afrekenen </w:t>
+      </w:r>
+      <w:proofErr w:type="spellStart"/>
+      <w:r>
+        <w:t>uitgeschakel</w:t>
+      </w:r>
+      <w:proofErr w:type="spellEnd"/>
+      <w:r>
+        <w:t xml:space="preserve"> [TODO]</w:t>
+      </w:r>
+    </w:p>
+    <w:p>
+      <w:pPr>
+        <w:pStyle w:val="ListParagraph"/>
+        <w:numPr>
+          <w:ilvl w:val="0"/>
+          <w:numId w:val="1"/>
+        </w:numPr>
+      </w:pPr>
+      <w:r>
+        <w:t>Anoniem uitchecken toegestaa</w:t>
+      </w:r>
+      <w:r>
+        <w:t>n uit</w:t>
+      </w:r>
+    </w:p>
+    <w:p>
+      <w:pPr>
+        <w:pStyle w:val="ListParagraph"/>
+        <w:numPr>
+          <w:ilvl w:val="0"/>
+          <w:numId w:val="1"/>
+        </w:numPr>
+      </w:pPr>
       <w:bookmarkStart w:id="0" w:name="_GoBack"/>
       <w:bookmarkEnd w:id="0"/>
-      <w:r>
-        <w:t>Klant instellingen</w:t>
-      </w:r>
-    </w:p>
-    <w:p/>
+    </w:p>
     <w:p/>
     <w:p/>
     <w:sectPr>

</xml_diff>